<commit_message>
added phone control system
</commit_message>
<xml_diff>
--- a/Armikochan.docx
+++ b/Armikochan.docx
@@ -23,6 +23,75 @@
           <w:szCs w:val="96"/>
         </w:rPr>
       </w:pPr>
+      <w:r>
+        <w:rPr>
+          <w:rFonts w:ascii="Consolas" w:hAnsi="Consolas"/>
+          <w:b/>
+          <w:bCs/>
+          <w:noProof/>
+          <w:sz w:val="96"/>
+          <w:szCs w:val="96"/>
+          <w:lang w:bidi="ne-NP"/>
+        </w:rPr>
+        <mc:AlternateContent>
+          <mc:Choice Requires="wps">
+            <w:drawing>
+              <wp:anchor distT="0" distB="0" distL="114300" distR="114300" simplePos="0" relativeHeight="251659264" behindDoc="0" locked="0" layoutInCell="1" allowOverlap="1">
+                <wp:simplePos x="0" y="0"/>
+                <wp:positionH relativeFrom="column">
+                  <wp:posOffset>3457575</wp:posOffset>
+                </wp:positionH>
+                <wp:positionV relativeFrom="paragraph">
+                  <wp:posOffset>804544</wp:posOffset>
+                </wp:positionV>
+                <wp:extent cx="0" cy="1704975"/>
+                <wp:effectExtent l="0" t="0" r="19050" b="28575"/>
+                <wp:wrapNone/>
+                <wp:docPr id="3" name="Straight Connector 3"/>
+                <wp:cNvGraphicFramePr/>
+                <a:graphic xmlns:a="http://schemas.openxmlformats.org/drawingml/2006/main">
+                  <a:graphicData uri="http://schemas.microsoft.com/office/word/2010/wordprocessingShape">
+                    <wps:wsp>
+                      <wps:cNvCnPr/>
+                      <wps:spPr>
+                        <a:xfrm>
+                          <a:off x="0" y="0"/>
+                          <a:ext cx="0" cy="1704975"/>
+                        </a:xfrm>
+                        <a:prstGeom prst="line">
+                          <a:avLst/>
+                        </a:prstGeom>
+                      </wps:spPr>
+                      <wps:style>
+                        <a:lnRef idx="3">
+                          <a:schemeClr val="dk1"/>
+                        </a:lnRef>
+                        <a:fillRef idx="0">
+                          <a:schemeClr val="dk1"/>
+                        </a:fillRef>
+                        <a:effectRef idx="2">
+                          <a:schemeClr val="dk1"/>
+                        </a:effectRef>
+                        <a:fontRef idx="minor">
+                          <a:schemeClr val="tx1"/>
+                        </a:fontRef>
+                      </wps:style>
+                      <wps:bodyPr/>
+                    </wps:wsp>
+                  </a:graphicData>
+                </a:graphic>
+              </wp:anchor>
+            </w:drawing>
+          </mc:Choice>
+          <mc:Fallback>
+            <w:pict>
+              <v:line w14:anchorId="1DA1784A" id="Straight Connector 3" o:spid="_x0000_s1026" style="position:absolute;z-index:251659264;visibility:visible;mso-wrap-style:square;mso-wrap-distance-left:9pt;mso-wrap-distance-top:0;mso-wrap-distance-right:9pt;mso-wrap-distance-bottom:0;mso-position-horizontal:absolute;mso-position-horizontal-relative:text;mso-position-vertical:absolute;mso-position-vertical-relative:text" from="272.25pt,63.35pt" to="272.25pt,197.6pt" o:gfxdata="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" strokecolor="black [3200]" strokeweight="1.5pt">
+                <v:stroke joinstyle="miter"/>
+              </v:line>
+            </w:pict>
+          </mc:Fallback>
+        </mc:AlternateContent>
+      </w:r>
       <w:proofErr w:type="spellStart"/>
       <w:r>
         <w:rPr>
@@ -81,7 +150,7 @@
           <w:sz w:val="92"/>
           <w:szCs w:val="92"/>
         </w:rPr>
-        <w:t>A 5</w:t>
+        <w:t>A 6</w:t>
       </w:r>
       <w:r>
         <w:rPr>
@@ -91,8 +160,48 @@
         </w:rPr>
         <w:t>-DOF</w:t>
       </w:r>
+    </w:p>
+    <w:p>
+      <w:pPr>
+        <w:jc w:val="center"/>
+        <w:rPr>
+          <w:rFonts w:ascii="Consolas" w:hAnsi="Consolas"/>
+          <w:sz w:val="92"/>
+          <w:szCs w:val="92"/>
+        </w:rPr>
+      </w:pPr>
+      <w:r>
+        <w:rPr>
+          <w:rFonts w:ascii="Consolas" w:hAnsi="Consolas"/>
+          <w:sz w:val="92"/>
+          <w:szCs w:val="92"/>
+        </w:rPr>
+        <w:t>Articulated Mani-</w:t>
+      </w:r>
+    </w:p>
+    <w:p>
+      <w:pPr>
+        <w:jc w:val="center"/>
+        <w:rPr>
+          <w:rFonts w:ascii="Consolas" w:hAnsi="Consolas"/>
+          <w:sz w:val="92"/>
+          <w:szCs w:val="92"/>
+        </w:rPr>
+      </w:pPr>
+      <w:proofErr w:type="spellStart"/>
+      <w:proofErr w:type="gramStart"/>
+      <w:r>
+        <w:rPr>
+          <w:rFonts w:ascii="Consolas" w:hAnsi="Consolas"/>
+          <w:sz w:val="92"/>
+          <w:szCs w:val="92"/>
+        </w:rPr>
+        <w:t>pulator</w:t>
+      </w:r>
       <w:bookmarkStart w:id="0" w:name="_GoBack"/>
       <w:bookmarkEnd w:id="0"/>
+      <w:proofErr w:type="spellEnd"/>
+      <w:proofErr w:type="gramEnd"/>
     </w:p>
     <w:p>
       <w:pPr>
@@ -106,43 +215,70 @@
       <w:r>
         <w:rPr>
           <w:rFonts w:ascii="Consolas" w:hAnsi="Consolas"/>
+          <w:noProof/>
           <w:sz w:val="92"/>
           <w:szCs w:val="92"/>
-        </w:rPr>
-        <w:t>Articulated Mani-</w:t>
-      </w:r>
-    </w:p>
-    <w:p>
-      <w:pPr>
-        <w:jc w:val="center"/>
-        <w:rPr>
-          <w:rFonts w:ascii="Consolas" w:hAnsi="Consolas"/>
-          <w:sz w:val="92"/>
-          <w:szCs w:val="92"/>
-        </w:rPr>
-      </w:pPr>
-      <w:proofErr w:type="spellStart"/>
-      <w:proofErr w:type="gramStart"/>
-      <w:r>
-        <w:rPr>
-          <w:rFonts w:ascii="Consolas" w:hAnsi="Consolas"/>
-          <w:sz w:val="92"/>
-          <w:szCs w:val="92"/>
-        </w:rPr>
-        <w:t>pulator</w:t>
-      </w:r>
-      <w:proofErr w:type="spellEnd"/>
-      <w:proofErr w:type="gramEnd"/>
-    </w:p>
-    <w:p>
-      <w:pPr>
-        <w:jc w:val="center"/>
-        <w:rPr>
-          <w:rFonts w:ascii="Consolas" w:hAnsi="Consolas"/>
-          <w:sz w:val="92"/>
-          <w:szCs w:val="92"/>
-        </w:rPr>
-      </w:pPr>
+          <w:lang w:bidi="ne-NP"/>
+        </w:rPr>
+        <mc:AlternateContent>
+          <mc:Choice Requires="wps">
+            <w:drawing>
+              <wp:anchor distT="0" distB="0" distL="114300" distR="114300" simplePos="0" relativeHeight="251660288" behindDoc="0" locked="0" layoutInCell="1" allowOverlap="1">
+                <wp:simplePos x="0" y="0"/>
+                <wp:positionH relativeFrom="column">
+                  <wp:posOffset>3476625</wp:posOffset>
+                </wp:positionH>
+                <wp:positionV relativeFrom="paragraph">
+                  <wp:posOffset>12700</wp:posOffset>
+                </wp:positionV>
+                <wp:extent cx="0" cy="1543050"/>
+                <wp:effectExtent l="0" t="0" r="19050" b="19050"/>
+                <wp:wrapNone/>
+                <wp:docPr id="7" name="Straight Connector 7"/>
+                <wp:cNvGraphicFramePr/>
+                <a:graphic xmlns:a="http://schemas.openxmlformats.org/drawingml/2006/main">
+                  <a:graphicData uri="http://schemas.microsoft.com/office/word/2010/wordprocessingShape">
+                    <wps:wsp>
+                      <wps:cNvCnPr/>
+                      <wps:spPr>
+                        <a:xfrm>
+                          <a:off x="0" y="0"/>
+                          <a:ext cx="0" cy="1543050"/>
+                        </a:xfrm>
+                        <a:prstGeom prst="line">
+                          <a:avLst/>
+                        </a:prstGeom>
+                      </wps:spPr>
+                      <wps:style>
+                        <a:lnRef idx="3">
+                          <a:schemeClr val="dk1"/>
+                        </a:lnRef>
+                        <a:fillRef idx="0">
+                          <a:schemeClr val="dk1"/>
+                        </a:fillRef>
+                        <a:effectRef idx="2">
+                          <a:schemeClr val="dk1"/>
+                        </a:effectRef>
+                        <a:fontRef idx="minor">
+                          <a:schemeClr val="tx1"/>
+                        </a:fontRef>
+                      </wps:style>
+                      <wps:bodyPr/>
+                    </wps:wsp>
+                  </a:graphicData>
+                </a:graphic>
+              </wp:anchor>
+            </w:drawing>
+          </mc:Choice>
+          <mc:Fallback>
+            <w:pict>
+              <v:line w14:anchorId="1BB2C890" id="Straight Connector 7" o:spid="_x0000_s1026" style="position:absolute;z-index:251660288;visibility:visible;mso-wrap-style:square;mso-wrap-distance-left:9pt;mso-wrap-distance-top:0;mso-wrap-distance-right:9pt;mso-wrap-distance-bottom:0;mso-position-horizontal:absolute;mso-position-horizontal-relative:text;mso-position-vertical:absolute;mso-position-vertical-relative:text" from="273.75pt,1pt" to="273.75pt,122.5pt" o:gfxdata="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" strokecolor="black [3200]" strokeweight="1.5pt">
+                <v:stroke joinstyle="miter"/>
+              </v:line>
+            </w:pict>
+          </mc:Fallback>
+        </mc:AlternateContent>
+      </w:r>
     </w:p>
     <w:p>
       <w:pPr>
@@ -424,6 +560,9 @@
         <w:t>1</w:t>
       </w:r>
       <w:r>
+        <w:rPr>
+          <w:noProof/>
+        </w:rPr>
         <w:fldChar w:fldCharType="end"/>
       </w:r>
       <w:r>
@@ -529,6 +668,9 @@
         <w:t>2</w:t>
       </w:r>
       <w:r>
+        <w:rPr>
+          <w:noProof/>
+        </w:rPr>
         <w:fldChar w:fldCharType="end"/>
       </w:r>
       <w:r>
@@ -550,6 +692,9 @@
         <w:t>3</w:t>
       </w:r>
       <w:r>
+        <w:rPr>
+          <w:noProof/>
+        </w:rPr>
         <w:fldChar w:fldCharType="end"/>
       </w:r>
       <w:r>
@@ -595,6 +740,9 @@
         <w:t>4</w:t>
       </w:r>
       <w:r>
+        <w:rPr>
+          <w:noProof/>
+        </w:rPr>
         <w:fldChar w:fldCharType="end"/>
       </w:r>
       <w:r>
@@ -694,6 +842,9 @@
         <w:t>5</w:t>
       </w:r>
       <w:r>
+        <w:rPr>
+          <w:noProof/>
+        </w:rPr>
         <w:fldChar w:fldCharType="end"/>
       </w:r>
       <w:r>
@@ -797,6 +948,9 @@
         <w:t>6</w:t>
       </w:r>
       <w:r>
+        <w:rPr>
+          <w:noProof/>
+        </w:rPr>
         <w:fldChar w:fldCharType="end"/>
       </w:r>
       <w:r>
@@ -824,6 +978,9 @@
         <w:t>7</w:t>
       </w:r>
       <w:r>
+        <w:rPr>
+          <w:noProof/>
+        </w:rPr>
         <w:fldChar w:fldCharType="end"/>
       </w:r>
       <w:r>
@@ -924,6 +1081,9 @@
         <w:t>8</w:t>
       </w:r>
       <w:r>
+        <w:rPr>
+          <w:noProof/>
+        </w:rPr>
         <w:fldChar w:fldCharType="end"/>
       </w:r>
       <w:r>
@@ -951,6 +1111,9 @@
         <w:t>9</w:t>
       </w:r>
       <w:r>
+        <w:rPr>
+          <w:noProof/>
+        </w:rPr>
         <w:fldChar w:fldCharType="end"/>
       </w:r>
       <w:r>
@@ -982,7 +1145,10 @@
         <w:fldChar w:fldCharType="begin"/>
       </w:r>
       <w:r>
-        <w:instrText xml:space="preserve"> SEQ Figure \* ARABIC </w:instrText>
+        <w:instrText xml:space="preserve"> SEQ Figure \* ARAB</w:instrText>
+      </w:r>
+      <w:r>
+        <w:instrText xml:space="preserve">IC </w:instrText>
       </w:r>
       <w:r>
         <w:fldChar w:fldCharType="separate"/>
@@ -994,6 +1160,9 @@
         <w:t>10</w:t>
       </w:r>
       <w:r>
+        <w:rPr>
+          <w:noProof/>
+        </w:rPr>
         <w:fldChar w:fldCharType="end"/>
       </w:r>
       <w:r>
@@ -1007,7 +1176,7 @@
       </w:pPr>
       <w:r>
         <w:pict>
-          <v:shape id="_x0000_i1050" type="#_x0000_t75" style="width:249.75pt;height:245.25pt">
+          <v:shape id="_x0000_i1033" type="#_x0000_t75" style="width:249.75pt;height:245.25pt">
             <v:imagedata r:id="rId19" o:title="holder-pin-holder"/>
           </v:shape>
         </w:pict>
@@ -1090,6 +1259,9 @@
         <w:t>11</w:t>
       </w:r>
       <w:r>
+        <w:rPr>
+          <w:noProof/>
+        </w:rPr>
         <w:fldChar w:fldCharType="end"/>
       </w:r>
       <w:r>
@@ -1111,6 +1283,9 @@
         <w:t>12</w:t>
       </w:r>
       <w:r>
+        <w:rPr>
+          <w:noProof/>
+        </w:rPr>
         <w:fldChar w:fldCharType="end"/>
       </w:r>
       <w:r>
@@ -1211,6 +1386,9 @@
         <w:t>13</w:t>
       </w:r>
       <w:r>
+        <w:rPr>
+          <w:noProof/>
+        </w:rPr>
         <w:fldChar w:fldCharType="end"/>
       </w:r>
       <w:r>
@@ -1238,6 +1416,9 @@
         <w:t>14</w:t>
       </w:r>
       <w:r>
+        <w:rPr>
+          <w:noProof/>
+        </w:rPr>
         <w:fldChar w:fldCharType="end"/>
       </w:r>
       <w:r>
@@ -1337,6 +1518,9 @@
         <w:t>15</w:t>
       </w:r>
       <w:r>
+        <w:rPr>
+          <w:noProof/>
+        </w:rPr>
         <w:fldChar w:fldCharType="end"/>
       </w:r>
       <w:r>
@@ -1364,6 +1548,9 @@
         <w:t>16</w:t>
       </w:r>
       <w:r>
+        <w:rPr>
+          <w:noProof/>
+        </w:rPr>
         <w:fldChar w:fldCharType="end"/>
       </w:r>
       <w:r>
@@ -1460,6 +1647,9 @@
         <w:t>17</w:t>
       </w:r>
       <w:r>
+        <w:rPr>
+          <w:noProof/>
+        </w:rPr>
         <w:fldChar w:fldCharType="end"/>
       </w:r>
       <w:r>
@@ -1490,6 +1680,9 @@
         <w:t>18</w:t>
       </w:r>
       <w:r>
+        <w:rPr>
+          <w:noProof/>
+        </w:rPr>
         <w:fldChar w:fldCharType="end"/>
       </w:r>
       <w:r>
@@ -1590,6 +1783,9 @@
         <w:t>19</w:t>
       </w:r>
       <w:r>
+        <w:rPr>
+          <w:noProof/>
+        </w:rPr>
         <w:fldChar w:fldCharType="end"/>
       </w:r>
       <w:r>
@@ -1617,6 +1813,9 @@
         <w:t>20</w:t>
       </w:r>
       <w:r>
+        <w:rPr>
+          <w:noProof/>
+        </w:rPr>
         <w:fldChar w:fldCharType="end"/>
       </w:r>
       <w:r>
@@ -1719,6 +1918,9 @@
         <w:t>21</w:t>
       </w:r>
       <w:r>
+        <w:rPr>
+          <w:noProof/>
+        </w:rPr>
         <w:fldChar w:fldCharType="end"/>
       </w:r>
       <w:r>
@@ -1746,6 +1948,9 @@
         <w:t>22</w:t>
       </w:r>
       <w:r>
+        <w:rPr>
+          <w:noProof/>
+        </w:rPr>
         <w:fldChar w:fldCharType="end"/>
       </w:r>
       <w:r>
@@ -1790,6 +1995,9 @@
         <w:t>23</w:t>
       </w:r>
       <w:r>
+        <w:rPr>
+          <w:noProof/>
+        </w:rPr>
         <w:fldChar w:fldCharType="end"/>
       </w:r>
       <w:r>
@@ -1836,6 +2044,9 @@
         <w:t>24</w:t>
       </w:r>
       <w:r>
+        <w:rPr>
+          <w:noProof/>
+        </w:rPr>
         <w:fldChar w:fldCharType="end"/>
       </w:r>
       <w:r>
@@ -1880,6 +2091,9 @@
         <w:t>25</w:t>
       </w:r>
       <w:r>
+        <w:rPr>
+          <w:noProof/>
+        </w:rPr>
         <w:fldChar w:fldCharType="end"/>
       </w:r>
       <w:r>
@@ -1911,7 +2125,7 @@
     </w:p>
     <w:p/>
     <w:sectPr>
-      <w:headerReference w:type="default" r:id="rId34"/>
+      <w:footerReference w:type="default" r:id="rId34"/>
       <w:pgSz w:w="12240" w:h="15840"/>
       <w:pgMar w:top="720" w:right="720" w:bottom="720" w:left="720" w:header="720" w:footer="720" w:gutter="0"/>
       <w:cols w:space="720"/>
@@ -1946,6 +2160,68 @@
 </w:endnotes>
 </file>
 
+<file path=word/footer1.xml><?xml version="1.0" encoding="utf-8"?>
+<w:ftr xmlns:wpc="http://schemas.microsoft.com/office/word/2010/wordprocessingCanvas" xmlns:cx="http://schemas.microsoft.com/office/drawing/2014/chartex" xmlns:cx1="http://schemas.microsoft.com/office/drawing/2015/9/8/chartex" xmlns:mc="http://schemas.openxmlformats.org/markup-compatibility/2006" xmlns:o="urn:schemas-microsoft-com:office:office" xmlns:r="http://schemas.openxmlformats.org/officeDocument/2006/relationships" xmlns:m="http://schemas.openxmlformats.org/officeDocument/2006/math" xmlns:v="urn:schemas-microsoft-com:vml" xmlns:wp14="http://schemas.microsoft.com/office/word/2010/wordprocessingDrawing" xmlns:wp="http://schemas.openxmlformats.org/drawingml/2006/wordprocessingDrawing" xmlns:w10="urn:schemas-microsoft-com:office:word" xmlns:w="http://schemas.openxmlformats.org/wordprocessingml/2006/main" xmlns:w14="http://schemas.microsoft.com/office/word/2010/wordml" xmlns:w15="http://schemas.microsoft.com/office/word/2012/wordml" xmlns:w16se="http://schemas.microsoft.com/office/word/2015/wordml/symex" xmlns:wpg="http://schemas.microsoft.com/office/word/2010/wordprocessingGroup" xmlns:wpi="http://schemas.microsoft.com/office/word/2010/wordprocessingInk" xmlns:wne="http://schemas.microsoft.com/office/word/2006/wordml" xmlns:wps="http://schemas.microsoft.com/office/word/2010/wordprocessingShape" mc:Ignorable="w14 w15 w16se wp14">
+  <w:sdt>
+    <w:sdtPr>
+      <w:id w:val="1982034748"/>
+      <w:docPartObj>
+        <w:docPartGallery w:val="Page Numbers (Bottom of Page)"/>
+        <w:docPartUnique/>
+      </w:docPartObj>
+    </w:sdtPr>
+    <w:sdtEndPr>
+      <w:rPr>
+        <w:color w:val="7F7F7F" w:themeColor="background1" w:themeShade="7F"/>
+        <w:spacing w:val="60"/>
+      </w:rPr>
+    </w:sdtEndPr>
+    <w:sdtContent>
+      <w:p>
+        <w:pPr>
+          <w:pStyle w:val="Footer"/>
+          <w:pBdr>
+            <w:top w:val="single" w:sz="4" w:space="1" w:color="D9D9D9" w:themeColor="background1" w:themeShade="D9"/>
+          </w:pBdr>
+          <w:jc w:val="right"/>
+        </w:pPr>
+        <w:r>
+          <w:fldChar w:fldCharType="begin"/>
+        </w:r>
+        <w:r>
+          <w:instrText xml:space="preserve"> PAGE   \* MERGEFORMAT </w:instrText>
+        </w:r>
+        <w:r>
+          <w:fldChar w:fldCharType="separate"/>
+        </w:r>
+        <w:r>
+          <w:rPr>
+            <w:noProof/>
+          </w:rPr>
+          <w:t>2</w:t>
+        </w:r>
+        <w:r>
+          <w:rPr>
+            <w:noProof/>
+          </w:rPr>
+          <w:fldChar w:fldCharType="end"/>
+        </w:r>
+        <w:r>
+          <w:t xml:space="preserve"> | </w:t>
+        </w:r>
+        <w:r>
+          <w:rPr>
+            <w:color w:val="7F7F7F" w:themeColor="background1" w:themeShade="7F"/>
+            <w:spacing w:val="60"/>
+          </w:rPr>
+          <w:t>Page</w:t>
+        </w:r>
+      </w:p>
+    </w:sdtContent>
+  </w:sdt>
+</w:ftr>
+</file>
+
 <file path=word/footnotes.xml><?xml version="1.0" encoding="utf-8"?>
 <w:footnotes xmlns:wpc="http://schemas.microsoft.com/office/word/2010/wordprocessingCanvas" xmlns:cx="http://schemas.microsoft.com/office/drawing/2014/chartex" xmlns:cx1="http://schemas.microsoft.com/office/drawing/2015/9/8/chartex" xmlns:mc="http://schemas.openxmlformats.org/markup-compatibility/2006" xmlns:o="urn:schemas-microsoft-com:office:office" xmlns:r="http://schemas.openxmlformats.org/officeDocument/2006/relationships" xmlns:m="http://schemas.openxmlformats.org/officeDocument/2006/math" xmlns:v="urn:schemas-microsoft-com:vml" xmlns:wp14="http://schemas.microsoft.com/office/word/2010/wordprocessingDrawing" xmlns:wp="http://schemas.openxmlformats.org/drawingml/2006/wordprocessingDrawing" xmlns:w10="urn:schemas-microsoft-com:office:word" xmlns:w="http://schemas.openxmlformats.org/wordprocessingml/2006/main" xmlns:w14="http://schemas.microsoft.com/office/word/2010/wordml" xmlns:w15="http://schemas.microsoft.com/office/word/2012/wordml" xmlns:w16se="http://schemas.microsoft.com/office/word/2015/wordml/symex" xmlns:wpg="http://schemas.microsoft.com/office/word/2010/wordprocessingGroup" xmlns:wpi="http://schemas.microsoft.com/office/word/2010/wordprocessingInk" xmlns:wne="http://schemas.microsoft.com/office/word/2006/wordml" xmlns:wps="http://schemas.microsoft.com/office/word/2010/wordprocessingShape" mc:Ignorable="w14 w15 w16se wp14">
   <w:footnote w:type="separator" w:id="-1">
@@ -1969,16 +2245,6 @@
     </w:p>
   </w:footnote>
 </w:footnotes>
-</file>
-
-<file path=word/header1.xml><?xml version="1.0" encoding="utf-8"?>
-<w:hdr xmlns:wpc="http://schemas.microsoft.com/office/word/2010/wordprocessingCanvas" xmlns:cx="http://schemas.microsoft.com/office/drawing/2014/chartex" xmlns:cx1="http://schemas.microsoft.com/office/drawing/2015/9/8/chartex" xmlns:mc="http://schemas.openxmlformats.org/markup-compatibility/2006" xmlns:o="urn:schemas-microsoft-com:office:office" xmlns:r="http://schemas.openxmlformats.org/officeDocument/2006/relationships" xmlns:m="http://schemas.openxmlformats.org/officeDocument/2006/math" xmlns:v="urn:schemas-microsoft-com:vml" xmlns:wp14="http://schemas.microsoft.com/office/word/2010/wordprocessingDrawing" xmlns:wp="http://schemas.openxmlformats.org/drawingml/2006/wordprocessingDrawing" xmlns:w10="urn:schemas-microsoft-com:office:word" xmlns:w="http://schemas.openxmlformats.org/wordprocessingml/2006/main" xmlns:w14="http://schemas.microsoft.com/office/word/2010/wordml" xmlns:w15="http://schemas.microsoft.com/office/word/2012/wordml" xmlns:w16se="http://schemas.microsoft.com/office/word/2015/wordml/symex" xmlns:wpg="http://schemas.microsoft.com/office/word/2010/wordprocessingGroup" xmlns:wpi="http://schemas.microsoft.com/office/word/2010/wordprocessingInk" xmlns:wne="http://schemas.microsoft.com/office/word/2006/wordml" xmlns:wps="http://schemas.microsoft.com/office/word/2010/wordprocessingShape" mc:Ignorable="w14 w15 w16se wp14">
-  <w:p>
-    <w:pPr>
-      <w:pStyle w:val="Header"/>
-    </w:pPr>
-  </w:p>
-</w:hdr>
 </file>
 
 <file path=word/numbering.xml><?xml version="1.0" encoding="utf-8"?>
@@ -2894,7 +3160,7 @@
 </file>
 
 <file path=customXml/itemProps1.xml><?xml version="1.0" encoding="utf-8"?>
-<ds:datastoreItem xmlns:ds="http://schemas.openxmlformats.org/officeDocument/2006/customXml" ds:itemID="{30C4AFC6-6BE9-4E0A-844A-C78B4FC2116F}">
+<ds:datastoreItem xmlns:ds="http://schemas.openxmlformats.org/officeDocument/2006/customXml" ds:itemID="{2C2C3503-3F9A-4008-BE65-25A6A893B2D9}">
   <ds:schemaRefs>
     <ds:schemaRef ds:uri="http://schemas.openxmlformats.org/officeDocument/2006/bibliography"/>
   </ds:schemaRefs>

</xml_diff>